<commit_message>
Borre todo el Cap.2
</commit_message>
<xml_diff>
--- a/InformePrueba.docx
+++ b/InformePrueba.docx
@@ -326,440 +326,134 @@
           <w:rFonts w:ascii="F16" w:hAnsi="F16" w:cs="F16"/>
           <w:highlight w:val="red"/>
         </w:rPr>
-        <w:t xml:space="preserve">SEGUNDA </w:t>
-      </w:r>
-      <w:r>
-        <w:rPr>
-          <w:rFonts w:ascii="F16" w:hAnsi="F16" w:cs="F16"/>
-          <w:highlight w:val="red"/>
-        </w:rPr>
-        <w:t>MODIFICACIÓN DEL CAPITULO 1</w:t>
-      </w:r>
-    </w:p>
-    <w:p>
-      <w:pPr>
-        <w:rPr>
-          <w:rFonts w:ascii="F16" w:hAnsi="F16" w:cs="F16"/>
-        </w:rPr>
-      </w:pPr>
-    </w:p>
-    <w:p>
-      <w:pPr>
-        <w:rPr>
-          <w:rFonts w:ascii="F16" w:hAnsi="F16" w:cs="F16"/>
-        </w:rPr>
-      </w:pPr>
-    </w:p>
-    <w:p>
-      <w:pPr>
-        <w:rPr>
-          <w:rFonts w:ascii="F16" w:hAnsi="F16" w:cs="F16"/>
-        </w:rPr>
-      </w:pPr>
-    </w:p>
-    <w:p>
-      <w:pPr>
-        <w:rPr>
-          <w:rFonts w:ascii="F16" w:hAnsi="F16" w:cs="F16"/>
-        </w:rPr>
-      </w:pPr>
-    </w:p>
-    <w:p>
-      <w:pPr>
-        <w:rPr>
-          <w:rFonts w:ascii="F16" w:hAnsi="F16" w:cs="F16"/>
-        </w:rPr>
-      </w:pPr>
-    </w:p>
-    <w:p>
-      <w:pPr>
-        <w:rPr>
-          <w:rFonts w:ascii="F16" w:hAnsi="F16" w:cs="F16"/>
-        </w:rPr>
-      </w:pPr>
-    </w:p>
-    <w:p>
-      <w:pPr>
-        <w:rPr>
-          <w:rFonts w:ascii="F16" w:hAnsi="F16" w:cs="F16"/>
-        </w:rPr>
-      </w:pPr>
-    </w:p>
-    <w:p>
-      <w:pPr>
-        <w:rPr>
-          <w:rFonts w:ascii="F16" w:hAnsi="F16" w:cs="F16"/>
-        </w:rPr>
-      </w:pPr>
-    </w:p>
-    <w:p>
-      <w:pPr>
-        <w:rPr>
-          <w:rFonts w:ascii="F16" w:hAnsi="F16" w:cs="F16"/>
-        </w:rPr>
-      </w:pPr>
-    </w:p>
-    <w:p>
-      <w:pPr>
-        <w:rPr>
-          <w:rFonts w:ascii="F16" w:hAnsi="F16" w:cs="F16"/>
-        </w:rPr>
-      </w:pPr>
-    </w:p>
-    <w:p>
-      <w:pPr>
-        <w:rPr>
-          <w:rFonts w:ascii="F16" w:hAnsi="F16" w:cs="F16"/>
-        </w:rPr>
-      </w:pPr>
-    </w:p>
-    <w:p>
-      <w:pPr>
-        <w:rPr>
-          <w:rFonts w:ascii="F16" w:hAnsi="F16" w:cs="F16"/>
-        </w:rPr>
-      </w:pPr>
-    </w:p>
-    <w:p>
-      <w:pPr>
-        <w:rPr>
-          <w:rFonts w:ascii="F16" w:hAnsi="F16" w:cs="F16"/>
-        </w:rPr>
-      </w:pPr>
-    </w:p>
-    <w:p>
-      <w:pPr>
-        <w:rPr>
-          <w:rFonts w:ascii="F16" w:hAnsi="F16" w:cs="F16"/>
-        </w:rPr>
-      </w:pPr>
-    </w:p>
-    <w:p>
-      <w:pPr>
-        <w:rPr>
-          <w:rFonts w:ascii="F16" w:hAnsi="F16" w:cs="F16"/>
-        </w:rPr>
-      </w:pPr>
-    </w:p>
-    <w:p>
-      <w:pPr>
-        <w:rPr>
-          <w:rFonts w:ascii="F16" w:hAnsi="F16" w:cs="F16"/>
-        </w:rPr>
-      </w:pPr>
-    </w:p>
-    <w:p>
-      <w:pPr>
-        <w:rPr>
-          <w:rFonts w:ascii="F16" w:hAnsi="F16" w:cs="F16"/>
-        </w:rPr>
-      </w:pPr>
-    </w:p>
-    <w:p>
-      <w:pPr>
-        <w:rPr>
-          <w:rFonts w:ascii="F16" w:hAnsi="F16" w:cs="F16"/>
-        </w:rPr>
-      </w:pPr>
-    </w:p>
-    <w:p>
-      <w:pPr>
-        <w:rPr>
-          <w:rFonts w:ascii="F16" w:hAnsi="F16" w:cs="F16"/>
-        </w:rPr>
-      </w:pPr>
-    </w:p>
-    <w:p>
-      <w:pPr>
-        <w:autoSpaceDE w:val="0"/>
-        <w:autoSpaceDN w:val="0"/>
-        <w:adjustRightInd w:val="0"/>
-        <w:spacing w:after="0" w:line="240" w:lineRule="auto"/>
-        <w:rPr>
-          <w:rFonts w:ascii="F18" w:hAnsi="F18" w:cs="F18"/>
-          <w:sz w:val="41"/>
-          <w:szCs w:val="41"/>
-        </w:rPr>
-      </w:pPr>
-      <w:r>
-        <w:rPr>
-          <w:rFonts w:ascii="F18" w:hAnsi="F18" w:cs="F18"/>
-          <w:sz w:val="41"/>
-          <w:szCs w:val="41"/>
-        </w:rPr>
-        <w:t>Capítulo 2</w:t>
-      </w:r>
-    </w:p>
-    <w:p>
-      <w:pPr>
-        <w:autoSpaceDE w:val="0"/>
-        <w:autoSpaceDN w:val="0"/>
-        <w:adjustRightInd w:val="0"/>
-        <w:spacing w:after="0" w:line="240" w:lineRule="auto"/>
-        <w:rPr>
-          <w:rFonts w:ascii="F28" w:hAnsi="F28" w:cs="F28"/>
-          <w:sz w:val="50"/>
-          <w:szCs w:val="50"/>
-        </w:rPr>
-      </w:pPr>
-      <w:r>
-        <w:rPr>
-          <w:rFonts w:ascii="F28" w:hAnsi="F28" w:cs="F28"/>
-          <w:sz w:val="50"/>
-          <w:szCs w:val="50"/>
-        </w:rPr>
-        <w:t>Planes de suscripciones y</w:t>
-      </w:r>
-    </w:p>
-    <w:p>
-      <w:pPr>
-        <w:autoSpaceDE w:val="0"/>
-        <w:autoSpaceDN w:val="0"/>
-        <w:adjustRightInd w:val="0"/>
-        <w:spacing w:after="0" w:line="240" w:lineRule="auto"/>
-        <w:rPr>
-          <w:rFonts w:ascii="F28" w:hAnsi="F28" w:cs="F28"/>
-          <w:sz w:val="50"/>
-          <w:szCs w:val="50"/>
-        </w:rPr>
-      </w:pPr>
-      <w:r>
-        <w:rPr>
-          <w:rFonts w:ascii="F28" w:hAnsi="F28" w:cs="F28"/>
-          <w:sz w:val="50"/>
-          <w:szCs w:val="50"/>
-        </w:rPr>
-        <w:t>cálculo de capacidad</w:t>
-      </w:r>
-    </w:p>
-    <w:p>
-      <w:pPr>
-        <w:autoSpaceDE w:val="0"/>
-        <w:autoSpaceDN w:val="0"/>
-        <w:adjustRightInd w:val="0"/>
-        <w:spacing w:after="0" w:line="240" w:lineRule="auto"/>
-        <w:rPr>
-          <w:rFonts w:ascii="F16" w:hAnsi="F16" w:cs="F16"/>
-        </w:rPr>
-      </w:pPr>
-      <w:r>
-        <w:rPr>
-          <w:rFonts w:ascii="F16" w:hAnsi="F16" w:cs="F16"/>
-        </w:rPr>
-        <w:t>El servicio que se desea brindar abarca 12 cuadras de la localidad de</w:t>
-      </w:r>
-    </w:p>
-    <w:p>
-      <w:pPr>
-        <w:autoSpaceDE w:val="0"/>
-        <w:autoSpaceDN w:val="0"/>
-        <w:adjustRightInd w:val="0"/>
-        <w:spacing w:after="0" w:line="240" w:lineRule="auto"/>
-        <w:rPr>
-          <w:rFonts w:ascii="F16" w:hAnsi="F16" w:cs="F16"/>
-        </w:rPr>
-      </w:pPr>
-      <w:r>
-        <w:rPr>
-          <w:rFonts w:ascii="F16" w:hAnsi="F16" w:cs="F16"/>
-        </w:rPr>
-        <w:t>Unión, de dichas cuadras se necesita conocer la cantidad de posibles abonados.</w:t>
-      </w:r>
-    </w:p>
-    <w:p>
-      <w:pPr>
-        <w:autoSpaceDE w:val="0"/>
-        <w:autoSpaceDN w:val="0"/>
-        <w:adjustRightInd w:val="0"/>
-        <w:spacing w:after="0" w:line="240" w:lineRule="auto"/>
-        <w:rPr>
-          <w:rFonts w:ascii="F16" w:hAnsi="F16" w:cs="F16"/>
-        </w:rPr>
-      </w:pPr>
-      <w:r>
-        <w:rPr>
-          <w:rFonts w:ascii="F16" w:hAnsi="F16" w:cs="F16"/>
-        </w:rPr>
-        <w:t>Según el análisis realizado en la sección 1.2.1 se estima que en cada</w:t>
-      </w:r>
-    </w:p>
-    <w:p>
-      <w:pPr>
-        <w:autoSpaceDE w:val="0"/>
-        <w:autoSpaceDN w:val="0"/>
-        <w:adjustRightInd w:val="0"/>
-        <w:spacing w:after="0" w:line="240" w:lineRule="auto"/>
-        <w:rPr>
-          <w:rFonts w:ascii="F16" w:hAnsi="F16" w:cs="F16"/>
-        </w:rPr>
-      </w:pPr>
-      <w:r>
-        <w:rPr>
-          <w:rFonts w:ascii="F16" w:hAnsi="F16" w:cs="F16"/>
-        </w:rPr>
-        <w:t xml:space="preserve">cuadra hay aproximadamente 14,5 </w:t>
-      </w:r>
-      <w:proofErr w:type="gramStart"/>
-      <w:r>
-        <w:rPr>
-          <w:rFonts w:ascii="F16" w:hAnsi="F16" w:cs="F16"/>
-        </w:rPr>
-        <w:t>casas(</w:t>
-      </w:r>
-      <w:proofErr w:type="gramEnd"/>
-      <w:r>
-        <w:rPr>
-          <w:rFonts w:ascii="F16" w:hAnsi="F16" w:cs="F16"/>
-        </w:rPr>
-        <w:t>es decir el valor medio de 14 y 15</w:t>
-      </w:r>
-    </w:p>
-    <w:p>
-      <w:pPr>
-        <w:autoSpaceDE w:val="0"/>
-        <w:autoSpaceDN w:val="0"/>
-        <w:adjustRightInd w:val="0"/>
-        <w:spacing w:after="0" w:line="240" w:lineRule="auto"/>
-        <w:rPr>
-          <w:rFonts w:ascii="F16" w:hAnsi="F16" w:cs="F16"/>
-        </w:rPr>
-      </w:pPr>
-      <w:r>
-        <w:rPr>
-          <w:rFonts w:ascii="F16" w:hAnsi="F16" w:cs="F16"/>
-        </w:rPr>
-        <w:t>casas que puede tener una cuadra), por lo que si te toman 12 cuadras se tiene</w:t>
-      </w:r>
-    </w:p>
-    <w:p>
-      <w:pPr>
-        <w:autoSpaceDE w:val="0"/>
-        <w:autoSpaceDN w:val="0"/>
-        <w:adjustRightInd w:val="0"/>
-        <w:spacing w:after="0" w:line="240" w:lineRule="auto"/>
-        <w:rPr>
-          <w:rFonts w:ascii="F16" w:hAnsi="F16" w:cs="F16"/>
-        </w:rPr>
-      </w:pPr>
-      <w:r>
-        <w:rPr>
-          <w:rFonts w:ascii="F16" w:hAnsi="F16" w:cs="F16"/>
-        </w:rPr>
-        <w:t>una cantidad de 174 hogares, lo cual utópicamente se puede considerar como</w:t>
-      </w:r>
-    </w:p>
-    <w:p>
-      <w:pPr>
-        <w:autoSpaceDE w:val="0"/>
-        <w:autoSpaceDN w:val="0"/>
-        <w:adjustRightInd w:val="0"/>
-        <w:spacing w:after="0" w:line="240" w:lineRule="auto"/>
-        <w:rPr>
-          <w:rFonts w:ascii="F16" w:hAnsi="F16" w:cs="F16"/>
-        </w:rPr>
-      </w:pPr>
-      <w:r>
-        <w:rPr>
-          <w:rFonts w:ascii="F16" w:hAnsi="F16" w:cs="F16"/>
-        </w:rPr>
-        <w:t>un máximo de posibles abonados. Con esta cantidad estimada de abonados y</w:t>
-      </w:r>
-    </w:p>
-    <w:p>
-      <w:pPr>
-        <w:autoSpaceDE w:val="0"/>
-        <w:autoSpaceDN w:val="0"/>
-        <w:adjustRightInd w:val="0"/>
-        <w:spacing w:after="0" w:line="240" w:lineRule="auto"/>
-        <w:rPr>
-          <w:rFonts w:ascii="F16" w:hAnsi="F16" w:cs="F16"/>
-        </w:rPr>
-      </w:pPr>
-      <w:r>
-        <w:rPr>
-          <w:rFonts w:ascii="F16" w:hAnsi="F16" w:cs="F16"/>
-        </w:rPr>
-        <w:t xml:space="preserve">en correlación a las diferentes tasas a ofrecer a dicha </w:t>
-      </w:r>
-      <w:proofErr w:type="gramStart"/>
-      <w:r>
-        <w:rPr>
-          <w:rFonts w:ascii="F16" w:hAnsi="F16" w:cs="F16"/>
-        </w:rPr>
-        <w:t>localidad(</w:t>
-      </w:r>
-      <w:proofErr w:type="gramEnd"/>
-      <w:r>
-        <w:rPr>
-          <w:rFonts w:ascii="F16" w:hAnsi="F16" w:cs="F16"/>
-        </w:rPr>
-        <w:t>moldeadas por</w:t>
-      </w:r>
-    </w:p>
-    <w:p>
-      <w:pPr>
-        <w:autoSpaceDE w:val="0"/>
-        <w:autoSpaceDN w:val="0"/>
-        <w:adjustRightInd w:val="0"/>
-        <w:spacing w:after="0" w:line="240" w:lineRule="auto"/>
-        <w:rPr>
-          <w:rFonts w:ascii="F16" w:hAnsi="F16" w:cs="F16"/>
-        </w:rPr>
-      </w:pPr>
-      <w:r>
-        <w:rPr>
-          <w:rFonts w:ascii="F16" w:hAnsi="F16" w:cs="F16"/>
-        </w:rPr>
-        <w:t>los distintos planes a brindar) se procede a determinar la capacidad máxima</w:t>
-      </w:r>
-    </w:p>
-    <w:p>
-      <w:pPr>
-        <w:autoSpaceDE w:val="0"/>
-        <w:autoSpaceDN w:val="0"/>
-        <w:adjustRightInd w:val="0"/>
-        <w:spacing w:after="0" w:line="240" w:lineRule="auto"/>
-        <w:rPr>
-          <w:rFonts w:ascii="F16" w:hAnsi="F16" w:cs="F16"/>
-        </w:rPr>
-      </w:pPr>
-      <w:r>
-        <w:rPr>
-          <w:rFonts w:ascii="F16" w:hAnsi="F16" w:cs="F16"/>
-        </w:rPr>
-        <w:t xml:space="preserve">de datos para el cálculo del enlace, por </w:t>
-      </w:r>
-      <w:proofErr w:type="gramStart"/>
-      <w:r>
-        <w:rPr>
-          <w:rFonts w:ascii="F16" w:hAnsi="F16" w:cs="F16"/>
-        </w:rPr>
-        <w:t>ende</w:t>
-      </w:r>
-      <w:proofErr w:type="gramEnd"/>
-      <w:r>
-        <w:rPr>
-          <w:rFonts w:ascii="F16" w:hAnsi="F16" w:cs="F16"/>
-        </w:rPr>
-        <w:t xml:space="preserve"> primero se deben establecer</w:t>
-      </w:r>
-    </w:p>
-    <w:p>
-      <w:pPr>
-        <w:autoSpaceDE w:val="0"/>
-        <w:autoSpaceDN w:val="0"/>
-        <w:adjustRightInd w:val="0"/>
-        <w:spacing w:after="0" w:line="240" w:lineRule="auto"/>
-        <w:rPr>
-          <w:rFonts w:ascii="F16" w:hAnsi="F16" w:cs="F16"/>
-        </w:rPr>
-      </w:pPr>
-      <w:r>
-        <w:rPr>
-          <w:rFonts w:ascii="F16" w:hAnsi="F16" w:cs="F16"/>
-        </w:rPr>
-        <w:t>estos distintos planes tal como sucede en los sucesivos párrafos.</w:t>
-      </w:r>
+        <w:t>SEGUNDA MODIFICACIÓN DEL CAPITULO 1</w:t>
+      </w:r>
+    </w:p>
+    <w:p>
+      <w:pPr>
+        <w:rPr>
+          <w:rFonts w:ascii="F16" w:hAnsi="F16" w:cs="F16"/>
+        </w:rPr>
+      </w:pPr>
+    </w:p>
+    <w:p>
+      <w:pPr>
+        <w:rPr>
+          <w:rFonts w:ascii="F16" w:hAnsi="F16" w:cs="F16"/>
+        </w:rPr>
+      </w:pPr>
+    </w:p>
+    <w:p>
+      <w:pPr>
+        <w:rPr>
+          <w:rFonts w:ascii="F16" w:hAnsi="F16" w:cs="F16"/>
+        </w:rPr>
+      </w:pPr>
+    </w:p>
+    <w:p>
+      <w:pPr>
+        <w:rPr>
+          <w:rFonts w:ascii="F16" w:hAnsi="F16" w:cs="F16"/>
+        </w:rPr>
+      </w:pPr>
+    </w:p>
+    <w:p>
+      <w:pPr>
+        <w:rPr>
+          <w:rFonts w:ascii="F16" w:hAnsi="F16" w:cs="F16"/>
+        </w:rPr>
+      </w:pPr>
+    </w:p>
+    <w:p>
+      <w:pPr>
+        <w:rPr>
+          <w:rFonts w:ascii="F16" w:hAnsi="F16" w:cs="F16"/>
+        </w:rPr>
+      </w:pPr>
+    </w:p>
+    <w:p>
+      <w:pPr>
+        <w:rPr>
+          <w:rFonts w:ascii="F16" w:hAnsi="F16" w:cs="F16"/>
+        </w:rPr>
+      </w:pPr>
+    </w:p>
+    <w:p>
+      <w:pPr>
+        <w:rPr>
+          <w:rFonts w:ascii="F16" w:hAnsi="F16" w:cs="F16"/>
+        </w:rPr>
+      </w:pPr>
+    </w:p>
+    <w:p>
+      <w:pPr>
+        <w:rPr>
+          <w:rFonts w:ascii="F16" w:hAnsi="F16" w:cs="F16"/>
+        </w:rPr>
+      </w:pPr>
+    </w:p>
+    <w:p>
+      <w:pPr>
+        <w:rPr>
+          <w:rFonts w:ascii="F16" w:hAnsi="F16" w:cs="F16"/>
+        </w:rPr>
+      </w:pPr>
+    </w:p>
+    <w:p>
+      <w:pPr>
+        <w:rPr>
+          <w:rFonts w:ascii="F16" w:hAnsi="F16" w:cs="F16"/>
+        </w:rPr>
+      </w:pPr>
+    </w:p>
+    <w:p>
+      <w:pPr>
+        <w:rPr>
+          <w:rFonts w:ascii="F16" w:hAnsi="F16" w:cs="F16"/>
+        </w:rPr>
+      </w:pPr>
+    </w:p>
+    <w:p>
+      <w:pPr>
+        <w:rPr>
+          <w:rFonts w:ascii="F16" w:hAnsi="F16" w:cs="F16"/>
+        </w:rPr>
+      </w:pPr>
+    </w:p>
+    <w:p>
+      <w:pPr>
+        <w:rPr>
+          <w:rFonts w:ascii="F16" w:hAnsi="F16" w:cs="F16"/>
+        </w:rPr>
+      </w:pPr>
+    </w:p>
+    <w:p>
+      <w:pPr>
+        <w:rPr>
+          <w:rFonts w:ascii="F16" w:hAnsi="F16" w:cs="F16"/>
+        </w:rPr>
+      </w:pPr>
+    </w:p>
+    <w:p>
+      <w:pPr>
+        <w:rPr>
+          <w:rFonts w:ascii="F16" w:hAnsi="F16" w:cs="F16"/>
+        </w:rPr>
+      </w:pPr>
+    </w:p>
+    <w:p>
+      <w:pPr>
+        <w:rPr>
+          <w:rFonts w:ascii="F16" w:hAnsi="F16" w:cs="F16"/>
+        </w:rPr>
+      </w:pPr>
+    </w:p>
+    <w:p>
+      <w:pPr>
+        <w:rPr>
+          <w:rFonts w:ascii="F16" w:hAnsi="F16" w:cs="F16"/>
+        </w:rPr>
+      </w:pPr>
     </w:p>
     <w:p/>
     <w:sectPr>

</xml_diff>

<commit_message>
Borre todo el Cap.2 y agregué info al Cap.1
</commit_message>
<xml_diff>
--- a/InformePrueba.docx
+++ b/InformePrueba.docx
@@ -327,6 +327,76 @@
           <w:highlight w:val="red"/>
         </w:rPr>
         <w:t>SEGUNDA MODIFICACIÓN DEL CAPITULO 1</w:t>
+      </w:r>
+    </w:p>
+    <w:p>
+      <w:pPr>
+        <w:rPr>
+          <w:rFonts w:ascii="F16" w:hAnsi="F16" w:cs="F16"/>
+        </w:rPr>
+      </w:pPr>
+    </w:p>
+    <w:p>
+      <w:pPr>
+        <w:rPr>
+          <w:rFonts w:ascii="F16" w:hAnsi="F16" w:cs="F16"/>
+        </w:rPr>
+      </w:pPr>
+      <w:proofErr w:type="spellStart"/>
+      <w:r>
+        <w:rPr>
+          <w:rFonts w:ascii="F16" w:hAnsi="F16" w:cs="F16"/>
+        </w:rPr>
+        <w:t>Qqqqqqqqqqqqqqqqqqqqqqqqqqqqqqqqqqqqqqqqqqqqqqqq</w:t>
+      </w:r>
+      <w:proofErr w:type="spellEnd"/>
+    </w:p>
+    <w:p>
+      <w:pPr>
+        <w:rPr>
+          <w:rFonts w:ascii="F16" w:hAnsi="F16" w:cs="F16"/>
+        </w:rPr>
+      </w:pPr>
+      <w:proofErr w:type="spellStart"/>
+      <w:r>
+        <w:rPr>
+          <w:rFonts w:ascii="F16" w:hAnsi="F16" w:cs="F16"/>
+        </w:rPr>
+        <w:t>Qqqqqqqqqqqqqqqqqqqqqqqqqqqqqqqqqqqqqqqqqqqqq</w:t>
+      </w:r>
+      <w:proofErr w:type="spellEnd"/>
+    </w:p>
+    <w:p>
+      <w:pPr>
+        <w:rPr>
+          <w:rFonts w:ascii="F16" w:hAnsi="F16" w:cs="F16"/>
+        </w:rPr>
+      </w:pPr>
+      <w:proofErr w:type="spellStart"/>
+      <w:r>
+        <w:rPr>
+          <w:rFonts w:ascii="F16" w:hAnsi="F16" w:cs="F16"/>
+        </w:rPr>
+        <w:t>Q</w:t>
+      </w:r>
+      <w:r>
+        <w:rPr>
+          <w:rFonts w:ascii="F16" w:hAnsi="F16" w:cs="F16"/>
+        </w:rPr>
+        <w:t>qqqqqqqqqqqqqqqqqqqqqqqqqqqqqqqqqqqqqqqqqqqq</w:t>
+      </w:r>
+      <w:proofErr w:type="spellEnd"/>
+      <w:r>
+        <w:rPr>
+          <w:rFonts w:ascii="F16" w:hAnsi="F16" w:cs="F16"/>
+        </w:rPr>
+        <w:tab/>
+      </w:r>
+      <w:r>
+        <w:rPr>
+          <w:rFonts w:ascii="F16" w:hAnsi="F16" w:cs="F16"/>
+        </w:rPr>
+        <w:tab/>
       </w:r>
     </w:p>
     <w:p>

</xml_diff>

<commit_message>
Version2 solo tiene info en Cap.2
</commit_message>
<xml_diff>
--- a/InformePrueba.docx
+++ b/InformePrueba.docx
@@ -95,414 +95,448 @@
         <w:adjustRightInd w:val="0"/>
         <w:spacing w:after="0" w:line="240" w:lineRule="auto"/>
         <w:rPr>
-          <w:rFonts w:ascii="F20" w:hAnsi="F20" w:cs="F20"/>
-          <w:sz w:val="29"/>
-          <w:szCs w:val="29"/>
-        </w:rPr>
-      </w:pPr>
-      <w:r>
-        <w:rPr>
-          <w:rFonts w:ascii="F20" w:hAnsi="F20" w:cs="F20"/>
-          <w:sz w:val="29"/>
-          <w:szCs w:val="29"/>
-        </w:rPr>
-        <w:t>1.1. Análisis regional</w:t>
-      </w:r>
-    </w:p>
-    <w:p>
-      <w:pPr>
-        <w:autoSpaceDE w:val="0"/>
-        <w:autoSpaceDN w:val="0"/>
-        <w:adjustRightInd w:val="0"/>
-        <w:spacing w:after="0" w:line="240" w:lineRule="auto"/>
-        <w:rPr>
-          <w:rFonts w:ascii="F22" w:hAnsi="F22" w:cs="F22"/>
-          <w:sz w:val="24"/>
-          <w:szCs w:val="24"/>
-        </w:rPr>
-      </w:pPr>
-      <w:r>
-        <w:rPr>
-          <w:rFonts w:ascii="F22" w:hAnsi="F22" w:cs="F22"/>
-          <w:sz w:val="24"/>
-          <w:szCs w:val="24"/>
-        </w:rPr>
-        <w:t>1.1.1. Demarcación administrativa</w:t>
-      </w:r>
-    </w:p>
-    <w:p>
-      <w:pPr>
-        <w:autoSpaceDE w:val="0"/>
-        <w:autoSpaceDN w:val="0"/>
-        <w:adjustRightInd w:val="0"/>
-        <w:spacing w:after="0" w:line="240" w:lineRule="auto"/>
-        <w:rPr>
-          <w:rFonts w:ascii="F16" w:hAnsi="F16" w:cs="F16"/>
-        </w:rPr>
-      </w:pPr>
-      <w:r>
-        <w:rPr>
-          <w:rFonts w:ascii="F16" w:hAnsi="F16" w:cs="F16"/>
-        </w:rPr>
-        <w:t>San Luis forma parte de las 24 provincias de la República Argentina. Se</w:t>
-      </w:r>
-    </w:p>
-    <w:p>
-      <w:pPr>
-        <w:autoSpaceDE w:val="0"/>
-        <w:autoSpaceDN w:val="0"/>
-        <w:adjustRightInd w:val="0"/>
-        <w:spacing w:after="0" w:line="240" w:lineRule="auto"/>
-        <w:rPr>
-          <w:rFonts w:ascii="F16" w:hAnsi="F16" w:cs="F16"/>
-        </w:rPr>
-      </w:pPr>
-      <w:r>
-        <w:rPr>
-          <w:rFonts w:ascii="F16" w:hAnsi="F16" w:cs="F16"/>
-        </w:rPr>
-        <w:t>encuentra ubicada en el centro del país y limita al norte con la provincia de la</w:t>
-      </w:r>
-    </w:p>
-    <w:p>
-      <w:pPr>
-        <w:autoSpaceDE w:val="0"/>
-        <w:autoSpaceDN w:val="0"/>
-        <w:adjustRightInd w:val="0"/>
-        <w:spacing w:after="0" w:line="240" w:lineRule="auto"/>
-        <w:rPr>
-          <w:rFonts w:ascii="F16" w:hAnsi="F16" w:cs="F16"/>
-        </w:rPr>
-      </w:pPr>
-      <w:r>
-        <w:rPr>
-          <w:rFonts w:ascii="F16" w:hAnsi="F16" w:cs="F16"/>
-        </w:rPr>
-        <w:t xml:space="preserve">Rioja, al noroeste con la </w:t>
+          <w:rFonts w:ascii="F16" w:hAnsi="F16" w:cs="F16"/>
+        </w:rPr>
+      </w:pPr>
+    </w:p>
+    <w:p>
+      <w:pPr>
+        <w:rPr>
+          <w:rFonts w:ascii="F16" w:hAnsi="F16" w:cs="F16"/>
+        </w:rPr>
+      </w:pPr>
+      <w:r>
+        <w:rPr>
+          <w:rFonts w:ascii="F16" w:hAnsi="F16" w:cs="F16"/>
+        </w:rPr>
+        <w:tab/>
+      </w:r>
+    </w:p>
+    <w:p>
+      <w:pPr>
+        <w:rPr>
+          <w:rFonts w:ascii="F16" w:hAnsi="F16" w:cs="F16"/>
+        </w:rPr>
+      </w:pPr>
+    </w:p>
+    <w:p>
+      <w:pPr>
+        <w:rPr>
+          <w:rFonts w:ascii="F16" w:hAnsi="F16" w:cs="F16"/>
+        </w:rPr>
+      </w:pPr>
+    </w:p>
+    <w:p>
+      <w:pPr>
+        <w:rPr>
+          <w:rFonts w:ascii="F16" w:hAnsi="F16" w:cs="F16"/>
+        </w:rPr>
+      </w:pPr>
+    </w:p>
+    <w:p>
+      <w:pPr>
+        <w:rPr>
+          <w:rFonts w:ascii="F16" w:hAnsi="F16" w:cs="F16"/>
+        </w:rPr>
+      </w:pPr>
+    </w:p>
+    <w:p>
+      <w:pPr>
+        <w:rPr>
+          <w:rFonts w:ascii="F16" w:hAnsi="F16" w:cs="F16"/>
+        </w:rPr>
+      </w:pPr>
+    </w:p>
+    <w:p>
+      <w:pPr>
+        <w:rPr>
+          <w:rFonts w:ascii="F16" w:hAnsi="F16" w:cs="F16"/>
+        </w:rPr>
+      </w:pPr>
+    </w:p>
+    <w:p>
+      <w:pPr>
+        <w:rPr>
+          <w:rFonts w:ascii="F16" w:hAnsi="F16" w:cs="F16"/>
+        </w:rPr>
+      </w:pPr>
+    </w:p>
+    <w:p>
+      <w:pPr>
+        <w:rPr>
+          <w:rFonts w:ascii="F16" w:hAnsi="F16" w:cs="F16"/>
+        </w:rPr>
+      </w:pPr>
+    </w:p>
+    <w:p>
+      <w:pPr>
+        <w:rPr>
+          <w:rFonts w:ascii="F16" w:hAnsi="F16" w:cs="F16"/>
+        </w:rPr>
+      </w:pPr>
+    </w:p>
+    <w:p>
+      <w:pPr>
+        <w:rPr>
+          <w:rFonts w:ascii="F16" w:hAnsi="F16" w:cs="F16"/>
+        </w:rPr>
+      </w:pPr>
+    </w:p>
+    <w:p>
+      <w:pPr>
+        <w:rPr>
+          <w:rFonts w:ascii="F16" w:hAnsi="F16" w:cs="F16"/>
+        </w:rPr>
+      </w:pPr>
+    </w:p>
+    <w:p>
+      <w:pPr>
+        <w:rPr>
+          <w:rFonts w:ascii="F16" w:hAnsi="F16" w:cs="F16"/>
+        </w:rPr>
+      </w:pPr>
+    </w:p>
+    <w:p>
+      <w:pPr>
+        <w:rPr>
+          <w:rFonts w:ascii="F16" w:hAnsi="F16" w:cs="F16"/>
+        </w:rPr>
+      </w:pPr>
+    </w:p>
+    <w:p>
+      <w:pPr>
+        <w:rPr>
+          <w:rFonts w:ascii="F16" w:hAnsi="F16" w:cs="F16"/>
+        </w:rPr>
+      </w:pPr>
+    </w:p>
+    <w:p>
+      <w:pPr>
+        <w:autoSpaceDE w:val="0"/>
+        <w:autoSpaceDN w:val="0"/>
+        <w:adjustRightInd w:val="0"/>
+        <w:spacing w:after="0" w:line="240" w:lineRule="auto"/>
+        <w:rPr>
+          <w:rFonts w:ascii="F18" w:hAnsi="F18" w:cs="F18"/>
+          <w:sz w:val="41"/>
+          <w:szCs w:val="41"/>
+        </w:rPr>
+      </w:pPr>
+      <w:r>
+        <w:rPr>
+          <w:rFonts w:ascii="F18" w:hAnsi="F18" w:cs="F18"/>
+          <w:sz w:val="41"/>
+          <w:szCs w:val="41"/>
+        </w:rPr>
+        <w:t>Capítulo 2</w:t>
+      </w:r>
+    </w:p>
+    <w:p>
+      <w:pPr>
+        <w:autoSpaceDE w:val="0"/>
+        <w:autoSpaceDN w:val="0"/>
+        <w:adjustRightInd w:val="0"/>
+        <w:spacing w:after="0" w:line="240" w:lineRule="auto"/>
+        <w:rPr>
+          <w:rFonts w:ascii="F28" w:hAnsi="F28" w:cs="F28"/>
+          <w:sz w:val="50"/>
+          <w:szCs w:val="50"/>
+        </w:rPr>
+      </w:pPr>
+      <w:r>
+        <w:rPr>
+          <w:rFonts w:ascii="F28" w:hAnsi="F28" w:cs="F28"/>
+          <w:sz w:val="50"/>
+          <w:szCs w:val="50"/>
+        </w:rPr>
+        <w:t>Planes de suscripciones y</w:t>
+      </w:r>
+    </w:p>
+    <w:p>
+      <w:pPr>
+        <w:autoSpaceDE w:val="0"/>
+        <w:autoSpaceDN w:val="0"/>
+        <w:adjustRightInd w:val="0"/>
+        <w:spacing w:after="0" w:line="240" w:lineRule="auto"/>
+        <w:rPr>
+          <w:rFonts w:ascii="F28" w:hAnsi="F28" w:cs="F28"/>
+          <w:sz w:val="50"/>
+          <w:szCs w:val="50"/>
+        </w:rPr>
+      </w:pPr>
+      <w:r>
+        <w:rPr>
+          <w:rFonts w:ascii="F28" w:hAnsi="F28" w:cs="F28"/>
+          <w:sz w:val="50"/>
+          <w:szCs w:val="50"/>
+        </w:rPr>
+        <w:t>cálculo de capacidad</w:t>
+      </w:r>
+    </w:p>
+    <w:p>
+      <w:pPr>
+        <w:autoSpaceDE w:val="0"/>
+        <w:autoSpaceDN w:val="0"/>
+        <w:adjustRightInd w:val="0"/>
+        <w:spacing w:after="0" w:line="240" w:lineRule="auto"/>
+        <w:rPr>
+          <w:rFonts w:ascii="F16" w:hAnsi="F16" w:cs="F16"/>
+        </w:rPr>
+      </w:pPr>
+      <w:r>
+        <w:rPr>
+          <w:rFonts w:ascii="F16" w:hAnsi="F16" w:cs="F16"/>
+        </w:rPr>
+        <w:t>El servicio que se desea brindar abarca 12 cuadras de la localidad de</w:t>
+      </w:r>
+    </w:p>
+    <w:p>
+      <w:pPr>
+        <w:autoSpaceDE w:val="0"/>
+        <w:autoSpaceDN w:val="0"/>
+        <w:adjustRightInd w:val="0"/>
+        <w:spacing w:after="0" w:line="240" w:lineRule="auto"/>
+        <w:rPr>
+          <w:rFonts w:ascii="F16" w:hAnsi="F16" w:cs="F16"/>
+        </w:rPr>
+      </w:pPr>
+      <w:r>
+        <w:rPr>
+          <w:rFonts w:ascii="F16" w:hAnsi="F16" w:cs="F16"/>
+        </w:rPr>
+        <w:t>Unión, de dichas cuadras se necesita conocer la cantidad de posibles abonados.</w:t>
+      </w:r>
+    </w:p>
+    <w:p>
+      <w:pPr>
+        <w:autoSpaceDE w:val="0"/>
+        <w:autoSpaceDN w:val="0"/>
+        <w:adjustRightInd w:val="0"/>
+        <w:spacing w:after="0" w:line="240" w:lineRule="auto"/>
+        <w:rPr>
+          <w:rFonts w:ascii="F16" w:hAnsi="F16" w:cs="F16"/>
+        </w:rPr>
+      </w:pPr>
+      <w:r>
+        <w:rPr>
+          <w:rFonts w:ascii="F16" w:hAnsi="F16" w:cs="F16"/>
+        </w:rPr>
+        <w:t>Según el análisis realizado en la sección 1.2.1 se estima que en cada</w:t>
+      </w:r>
+    </w:p>
+    <w:p>
+      <w:pPr>
+        <w:autoSpaceDE w:val="0"/>
+        <w:autoSpaceDN w:val="0"/>
+        <w:adjustRightInd w:val="0"/>
+        <w:spacing w:after="0" w:line="240" w:lineRule="auto"/>
+        <w:rPr>
+          <w:rFonts w:ascii="F16" w:hAnsi="F16" w:cs="F16"/>
+        </w:rPr>
+      </w:pPr>
+      <w:r>
+        <w:rPr>
+          <w:rFonts w:ascii="F16" w:hAnsi="F16" w:cs="F16"/>
+        </w:rPr>
+        <w:t>cuadra hay aproximadamente 14,5 casas(es decir el valor medio de 14 y 15</w:t>
+      </w:r>
+    </w:p>
+    <w:p>
+      <w:pPr>
+        <w:autoSpaceDE w:val="0"/>
+        <w:autoSpaceDN w:val="0"/>
+        <w:adjustRightInd w:val="0"/>
+        <w:spacing w:after="0" w:line="240" w:lineRule="auto"/>
+        <w:rPr>
+          <w:rFonts w:ascii="F16" w:hAnsi="F16" w:cs="F16"/>
+        </w:rPr>
+      </w:pPr>
+      <w:r>
+        <w:rPr>
+          <w:rFonts w:ascii="F16" w:hAnsi="F16" w:cs="F16"/>
+        </w:rPr>
+        <w:t>casas que puede tener una cuadra), por lo que si te toman 12 cuadras se tiene</w:t>
+      </w:r>
+    </w:p>
+    <w:p>
+      <w:pPr>
+        <w:autoSpaceDE w:val="0"/>
+        <w:autoSpaceDN w:val="0"/>
+        <w:adjustRightInd w:val="0"/>
+        <w:spacing w:after="0" w:line="240" w:lineRule="auto"/>
+        <w:rPr>
+          <w:rFonts w:ascii="F16" w:hAnsi="F16" w:cs="F16"/>
+        </w:rPr>
+      </w:pPr>
+      <w:r>
+        <w:rPr>
+          <w:rFonts w:ascii="F16" w:hAnsi="F16" w:cs="F16"/>
+        </w:rPr>
+        <w:t>una cantidad de 174 hogares, lo cual utópicamente se puede considerar como</w:t>
+      </w:r>
+    </w:p>
+    <w:p>
+      <w:pPr>
+        <w:autoSpaceDE w:val="0"/>
+        <w:autoSpaceDN w:val="0"/>
+        <w:adjustRightInd w:val="0"/>
+        <w:spacing w:after="0" w:line="240" w:lineRule="auto"/>
+        <w:rPr>
+          <w:rFonts w:ascii="F16" w:hAnsi="F16" w:cs="F16"/>
+        </w:rPr>
+      </w:pPr>
+      <w:r>
+        <w:rPr>
+          <w:rFonts w:ascii="F16" w:hAnsi="F16" w:cs="F16"/>
+        </w:rPr>
+        <w:t>un máximo de posibles abonados. Con esta cantidad estimada de abonados y</w:t>
+      </w:r>
+    </w:p>
+    <w:p>
+      <w:pPr>
+        <w:autoSpaceDE w:val="0"/>
+        <w:autoSpaceDN w:val="0"/>
+        <w:adjustRightInd w:val="0"/>
+        <w:spacing w:after="0" w:line="240" w:lineRule="auto"/>
+        <w:rPr>
+          <w:rFonts w:ascii="F16" w:hAnsi="F16" w:cs="F16"/>
+        </w:rPr>
+      </w:pPr>
+      <w:r>
+        <w:rPr>
+          <w:rFonts w:ascii="F16" w:hAnsi="F16" w:cs="F16"/>
+        </w:rPr>
+        <w:t>en correlación a las diferentes tasas a ofrecer a dicha localidad(moldeadas por</w:t>
+      </w:r>
+    </w:p>
+    <w:p>
+      <w:pPr>
+        <w:autoSpaceDE w:val="0"/>
+        <w:autoSpaceDN w:val="0"/>
+        <w:adjustRightInd w:val="0"/>
+        <w:spacing w:after="0" w:line="240" w:lineRule="auto"/>
+        <w:rPr>
+          <w:rFonts w:ascii="F16" w:hAnsi="F16" w:cs="F16"/>
+        </w:rPr>
+      </w:pPr>
+      <w:r>
+        <w:rPr>
+          <w:rFonts w:ascii="F16" w:hAnsi="F16" w:cs="F16"/>
+        </w:rPr>
+        <w:t>los distintos planes a brindar) se procede a determinar la capacidad máxima</w:t>
+      </w:r>
+    </w:p>
+    <w:p>
+      <w:pPr>
+        <w:autoSpaceDE w:val="0"/>
+        <w:autoSpaceDN w:val="0"/>
+        <w:adjustRightInd w:val="0"/>
+        <w:spacing w:after="0" w:line="240" w:lineRule="auto"/>
+        <w:rPr>
+          <w:rFonts w:ascii="F16" w:hAnsi="F16" w:cs="F16"/>
+        </w:rPr>
+      </w:pPr>
+      <w:r>
+        <w:rPr>
+          <w:rFonts w:ascii="F16" w:hAnsi="F16" w:cs="F16"/>
+        </w:rPr>
+        <w:t>de datos para el cálculo del enlace, por ende primero se deben establecer</w:t>
+      </w:r>
+    </w:p>
+    <w:p>
+      <w:pPr>
+        <w:autoSpaceDE w:val="0"/>
+        <w:autoSpaceDN w:val="0"/>
+        <w:adjustRightInd w:val="0"/>
+        <w:spacing w:after="0" w:line="240" w:lineRule="auto"/>
+        <w:rPr>
+          <w:rFonts w:ascii="F16" w:hAnsi="F16" w:cs="F16"/>
+        </w:rPr>
+      </w:pPr>
+      <w:r>
+        <w:rPr>
+          <w:rFonts w:ascii="F16" w:hAnsi="F16" w:cs="F16"/>
+        </w:rPr>
+        <w:t>estos distintos planes tal como sucede en los sucesivos párrafos.</w:t>
+      </w:r>
+    </w:p>
+    <w:p>
+      <w:pPr>
+        <w:autoSpaceDE w:val="0"/>
+        <w:autoSpaceDN w:val="0"/>
+        <w:adjustRightInd w:val="0"/>
+        <w:spacing w:after="0" w:line="240" w:lineRule="auto"/>
+        <w:rPr>
+          <w:rFonts w:ascii="F16" w:hAnsi="F16" w:cs="F16"/>
+        </w:rPr>
+      </w:pPr>
+      <w:r>
+        <w:rPr>
+          <w:rFonts w:ascii="F16" w:hAnsi="F16" w:cs="F16"/>
+        </w:rPr>
+        <w:lastRenderedPageBreak/>
+        <w:t>Para ello se investigó, a través de un contacto local, sobre los servicios</w:t>
+      </w:r>
+    </w:p>
+    <w:p>
+      <w:pPr>
+        <w:autoSpaceDE w:val="0"/>
+        <w:autoSpaceDN w:val="0"/>
+        <w:adjustRightInd w:val="0"/>
+        <w:spacing w:after="0" w:line="240" w:lineRule="auto"/>
+        <w:rPr>
+          <w:rFonts w:ascii="F16" w:hAnsi="F16" w:cs="F16"/>
+        </w:rPr>
+      </w:pPr>
+      <w:r>
+        <w:rPr>
+          <w:rFonts w:ascii="F16" w:hAnsi="F16" w:cs="F16"/>
+        </w:rPr>
+        <w:t>ofrecidos</w:t>
+      </w:r>
+      <w:r>
+        <w:rPr>
+          <w:rFonts w:ascii="F40" w:hAnsi="F40" w:cs="F40"/>
+          <w:sz w:val="16"/>
+          <w:szCs w:val="16"/>
+        </w:rPr>
+        <w:t xml:space="preserve">1 </w:t>
+      </w:r>
+      <w:r>
+        <w:rPr>
+          <w:rFonts w:ascii="F16" w:hAnsi="F16" w:cs="F16"/>
+        </w:rPr>
+        <w:t xml:space="preserve">en la región Gobernador Dupuy. La cantidad de canales de </w:t>
       </w:r>
       <w:proofErr w:type="spellStart"/>
       <w:r>
         <w:rPr>
           <w:rFonts w:ascii="F16" w:hAnsi="F16" w:cs="F16"/>
         </w:rPr>
-        <w:t>Pcia</w:t>
+        <w:t>televisi</w:t>
       </w:r>
       <w:proofErr w:type="spellEnd"/>
-      <w:r>
-        <w:rPr>
-          <w:rFonts w:ascii="F16" w:hAnsi="F16" w:cs="F16"/>
-        </w:rPr>
-        <w:t xml:space="preserve">. de San Juan, al este con la </w:t>
-      </w:r>
+    </w:p>
+    <w:p>
+      <w:pPr>
+        <w:rPr>
+          <w:rFonts w:ascii="F16" w:hAnsi="F16" w:cs="F16"/>
+        </w:rPr>
+      </w:pPr>
       <w:proofErr w:type="spellStart"/>
       <w:r>
         <w:rPr>
           <w:rFonts w:ascii="F16" w:hAnsi="F16" w:cs="F16"/>
         </w:rPr>
-        <w:t>Pcia</w:t>
+        <w:t>ón</w:t>
       </w:r>
       <w:proofErr w:type="spellEnd"/>
       <w:r>
         <w:rPr>
           <w:rFonts w:ascii="F16" w:hAnsi="F16" w:cs="F16"/>
         </w:rPr>
-        <w:t>. de Córdoba,</w:t>
-      </w:r>
-    </w:p>
-    <w:p>
-      <w:pPr>
-        <w:autoSpaceDE w:val="0"/>
-        <w:autoSpaceDN w:val="0"/>
-        <w:adjustRightInd w:val="0"/>
-        <w:spacing w:after="0" w:line="240" w:lineRule="auto"/>
-        <w:rPr>
-          <w:rFonts w:ascii="F16" w:hAnsi="F16" w:cs="F16"/>
-        </w:rPr>
-      </w:pPr>
-      <w:r>
-        <w:rPr>
-          <w:rFonts w:ascii="F16" w:hAnsi="F16" w:cs="F16"/>
-        </w:rPr>
-        <w:t xml:space="preserve">al sur con la </w:t>
-      </w:r>
-      <w:proofErr w:type="spellStart"/>
-      <w:r>
-        <w:rPr>
-          <w:rFonts w:ascii="F16" w:hAnsi="F16" w:cs="F16"/>
-        </w:rPr>
-        <w:t>Pcia</w:t>
-      </w:r>
-      <w:proofErr w:type="spellEnd"/>
-      <w:r>
-        <w:rPr>
-          <w:rFonts w:ascii="F16" w:hAnsi="F16" w:cs="F16"/>
-        </w:rPr>
-        <w:t xml:space="preserve">. de La Pampa y al oeste con la </w:t>
-      </w:r>
-      <w:proofErr w:type="spellStart"/>
-      <w:r>
-        <w:rPr>
-          <w:rFonts w:ascii="F16" w:hAnsi="F16" w:cs="F16"/>
-        </w:rPr>
-        <w:t>Pcia</w:t>
-      </w:r>
-      <w:proofErr w:type="spellEnd"/>
-      <w:r>
-        <w:rPr>
-          <w:rFonts w:ascii="F16" w:hAnsi="F16" w:cs="F16"/>
-        </w:rPr>
-        <w:t>. de Mendoza, tal como</w:t>
-      </w:r>
-    </w:p>
-    <w:p>
-      <w:pPr>
-        <w:autoSpaceDE w:val="0"/>
-        <w:autoSpaceDN w:val="0"/>
-        <w:adjustRightInd w:val="0"/>
-        <w:spacing w:after="0" w:line="240" w:lineRule="auto"/>
-        <w:rPr>
-          <w:rFonts w:ascii="F16" w:hAnsi="F16" w:cs="F16"/>
-        </w:rPr>
-      </w:pPr>
-      <w:r>
-        <w:rPr>
-          <w:rFonts w:ascii="F16" w:hAnsi="F16" w:cs="F16"/>
-        </w:rPr>
-        <w:t>puede apreciarse en la _gura 1.1.</w:t>
-      </w:r>
-    </w:p>
-    <w:p>
-      <w:pPr>
-        <w:autoSpaceDE w:val="0"/>
-        <w:autoSpaceDN w:val="0"/>
-        <w:adjustRightInd w:val="0"/>
-        <w:spacing w:after="0" w:line="240" w:lineRule="auto"/>
-        <w:rPr>
-          <w:rFonts w:ascii="F16" w:hAnsi="F16" w:cs="F16"/>
-        </w:rPr>
-      </w:pPr>
-      <w:r>
-        <w:rPr>
-          <w:rFonts w:ascii="F16" w:hAnsi="F16" w:cs="F16"/>
-        </w:rPr>
-        <w:t>La provincia se encuentra divida políticamente por 9 departamentos, que</w:t>
-      </w:r>
-    </w:p>
-    <w:p>
-      <w:pPr>
-        <w:rPr>
-          <w:rFonts w:ascii="F16" w:hAnsi="F16" w:cs="F16"/>
-        </w:rPr>
-      </w:pPr>
-      <w:r>
-        <w:rPr>
-          <w:rFonts w:ascii="F16" w:hAnsi="F16" w:cs="F16"/>
-        </w:rPr>
-        <w:t>se observan en la Fig. 1.1, ellos son</w:t>
-      </w:r>
-    </w:p>
-    <w:p>
-      <w:pPr>
-        <w:rPr>
-          <w:rFonts w:ascii="F16" w:hAnsi="F16" w:cs="F16"/>
-        </w:rPr>
-      </w:pPr>
-      <w:r>
-        <w:rPr>
-          <w:rFonts w:ascii="F16" w:hAnsi="F16" w:cs="F16"/>
-          <w:highlight w:val="yellow"/>
-        </w:rPr>
-        <w:t>PRIMER MODIFICACIÓN DEL CAPITULO 1.</w:t>
-      </w:r>
-    </w:p>
-    <w:p>
-      <w:pPr>
-        <w:rPr>
-          <w:rFonts w:ascii="F16" w:hAnsi="F16" w:cs="F16"/>
-        </w:rPr>
-      </w:pPr>
-      <w:r>
-        <w:rPr>
-          <w:rFonts w:ascii="F16" w:hAnsi="F16" w:cs="F16"/>
-          <w:highlight w:val="red"/>
-        </w:rPr>
-        <w:t>SEGUNDA MODIFICACIÓN DEL CAPITULO 1</w:t>
-      </w:r>
-    </w:p>
-    <w:p>
-      <w:pPr>
-        <w:rPr>
-          <w:rFonts w:ascii="F16" w:hAnsi="F16" w:cs="F16"/>
-        </w:rPr>
-      </w:pPr>
-    </w:p>
-    <w:p>
-      <w:pPr>
-        <w:rPr>
-          <w:rFonts w:ascii="F16" w:hAnsi="F16" w:cs="F16"/>
-        </w:rPr>
-      </w:pPr>
-      <w:proofErr w:type="spellStart"/>
-      <w:r>
-        <w:rPr>
-          <w:rFonts w:ascii="F16" w:hAnsi="F16" w:cs="F16"/>
-        </w:rPr>
-        <w:t>Qqqqqqqqqqqqqqqqqqqqqqqqqqqqqqqqqqqqqqqqqqqqqqqq</w:t>
-      </w:r>
-      <w:proofErr w:type="spellEnd"/>
-    </w:p>
-    <w:p>
-      <w:pPr>
-        <w:rPr>
-          <w:rFonts w:ascii="F16" w:hAnsi="F16" w:cs="F16"/>
-        </w:rPr>
-      </w:pPr>
-      <w:proofErr w:type="spellStart"/>
-      <w:r>
-        <w:rPr>
-          <w:rFonts w:ascii="F16" w:hAnsi="F16" w:cs="F16"/>
-        </w:rPr>
-        <w:t>Qqqqqqqqqqqqqqqqqqqqqqqqqqqqqqqqqqqqqqqqqqqqq</w:t>
-      </w:r>
-      <w:proofErr w:type="spellEnd"/>
-    </w:p>
-    <w:p>
-      <w:pPr>
-        <w:rPr>
-          <w:rFonts w:ascii="F16" w:hAnsi="F16" w:cs="F16"/>
-        </w:rPr>
-      </w:pPr>
-      <w:proofErr w:type="spellStart"/>
-      <w:r>
-        <w:rPr>
-          <w:rFonts w:ascii="F16" w:hAnsi="F16" w:cs="F16"/>
-        </w:rPr>
-        <w:t>Q</w:t>
-      </w:r>
-      <w:r>
-        <w:rPr>
-          <w:rFonts w:ascii="F16" w:hAnsi="F16" w:cs="F16"/>
-        </w:rPr>
-        <w:t>qqqqqqqqqqqqqqqqqqqqqqqqqqqqqqqqqqqqqqqqqqqq</w:t>
-      </w:r>
-      <w:proofErr w:type="spellEnd"/>
-      <w:r>
-        <w:rPr>
-          <w:rFonts w:ascii="F16" w:hAnsi="F16" w:cs="F16"/>
-        </w:rPr>
-        <w:tab/>
-      </w:r>
-      <w:r>
-        <w:rPr>
-          <w:rFonts w:ascii="F16" w:hAnsi="F16" w:cs="F16"/>
-        </w:rPr>
-        <w:tab/>
-      </w:r>
-    </w:p>
-    <w:p>
-      <w:pPr>
-        <w:rPr>
-          <w:rFonts w:ascii="F16" w:hAnsi="F16" w:cs="F16"/>
-        </w:rPr>
-      </w:pPr>
-    </w:p>
-    <w:p>
-      <w:pPr>
-        <w:rPr>
-          <w:rFonts w:ascii="F16" w:hAnsi="F16" w:cs="F16"/>
-        </w:rPr>
-      </w:pPr>
-    </w:p>
-    <w:p>
-      <w:pPr>
-        <w:rPr>
-          <w:rFonts w:ascii="F16" w:hAnsi="F16" w:cs="F16"/>
-        </w:rPr>
-      </w:pPr>
-    </w:p>
-    <w:p>
-      <w:pPr>
-        <w:rPr>
-          <w:rFonts w:ascii="F16" w:hAnsi="F16" w:cs="F16"/>
-        </w:rPr>
-      </w:pPr>
-    </w:p>
-    <w:p>
-      <w:pPr>
-        <w:rPr>
-          <w:rFonts w:ascii="F16" w:hAnsi="F16" w:cs="F16"/>
-        </w:rPr>
-      </w:pPr>
-    </w:p>
-    <w:p>
-      <w:pPr>
-        <w:rPr>
-          <w:rFonts w:ascii="F16" w:hAnsi="F16" w:cs="F16"/>
-        </w:rPr>
-      </w:pPr>
-    </w:p>
-    <w:p>
-      <w:pPr>
-        <w:rPr>
-          <w:rFonts w:ascii="F16" w:hAnsi="F16" w:cs="F16"/>
-        </w:rPr>
-      </w:pPr>
-    </w:p>
-    <w:p>
-      <w:pPr>
-        <w:rPr>
-          <w:rFonts w:ascii="F16" w:hAnsi="F16" w:cs="F16"/>
-        </w:rPr>
-      </w:pPr>
-    </w:p>
-    <w:p>
-      <w:pPr>
-        <w:rPr>
-          <w:rFonts w:ascii="F16" w:hAnsi="F16" w:cs="F16"/>
-        </w:rPr>
-      </w:pPr>
-    </w:p>
-    <w:p>
-      <w:pPr>
-        <w:rPr>
-          <w:rFonts w:ascii="F16" w:hAnsi="F16" w:cs="F16"/>
-        </w:rPr>
-      </w:pPr>
-    </w:p>
-    <w:p>
-      <w:pPr>
-        <w:rPr>
-          <w:rFonts w:ascii="F16" w:hAnsi="F16" w:cs="F16"/>
-        </w:rPr>
-      </w:pPr>
-    </w:p>
-    <w:p>
-      <w:pPr>
-        <w:rPr>
-          <w:rFonts w:ascii="F16" w:hAnsi="F16" w:cs="F16"/>
-        </w:rPr>
-      </w:pPr>
-    </w:p>
-    <w:p>
-      <w:pPr>
-        <w:rPr>
-          <w:rFonts w:ascii="F16" w:hAnsi="F16" w:cs="F16"/>
-        </w:rPr>
-      </w:pPr>
-    </w:p>
-    <w:p>
-      <w:pPr>
-        <w:rPr>
-          <w:rFonts w:ascii="F16" w:hAnsi="F16" w:cs="F16"/>
-        </w:rPr>
-      </w:pPr>
-    </w:p>
-    <w:p>
-      <w:pPr>
-        <w:rPr>
-          <w:rFonts w:ascii="F16" w:hAnsi="F16" w:cs="F16"/>
-        </w:rPr>
-      </w:pPr>
+        <w:t xml:space="preserve"> disponibles son 100, entre canales de HD y SD</w:t>
+      </w:r>
     </w:p>
     <w:p>
       <w:pPr>

</xml_diff>